<commit_message>
Organize code. Working on Player Data feature
</commit_message>
<xml_diff>
--- a/Document/Game Design document.docx
+++ b/Document/Game Design document.docx
@@ -21,6 +21,9 @@
     <w:p>
       <w:r>
         <w:t>Tên game:</w:t>
+      </w:r>
+      <w:r>
+        <w:t xml:space="preserve"> Race of Dragon</w:t>
       </w:r>
     </w:p>
     <w:p>
@@ -1399,7 +1402,7 @@
                   <v:path o:extrusionok="f" gradientshapeok="t" o:connecttype="rect"/>
                   <o:lock v:ext="edit" aspectratio="t"/>
                 </v:shapetype>
-                <v:shape id="_x0000_i1026" type="#_x0000_t75" style="width:105pt;height:84pt">
+                <v:shape id="_x0000_i1025" type="#_x0000_t75" style="width:105pt;height:84pt">
                   <v:imagedata r:id="rId11" o:title="dragon2"/>
                 </v:shape>
               </w:pict>
@@ -1413,7 +1416,7 @@
           <w:p>
             <w:r>
               <w:pict>
-                <v:shape id="_x0000_i1027" type="#_x0000_t75" style="width:113.25pt;height:88.5pt">
+                <v:shape id="_x0000_i1026" type="#_x0000_t75" style="width:113.25pt;height:88.5pt">
                   <v:imagedata r:id="rId12" o:title="dragon5"/>
                 </v:shape>
               </w:pict>
@@ -1427,7 +1430,7 @@
           <w:p>
             <w:r>
               <w:pict>
-                <v:shape id="_x0000_i1028" type="#_x0000_t75" style="width:102.75pt;height:89.25pt">
+                <v:shape id="_x0000_i1027" type="#_x0000_t75" style="width:102.75pt;height:89.25pt">
                   <v:imagedata r:id="rId13" o:title="dragon6"/>
                 </v:shape>
               </w:pict>
@@ -1594,7 +1597,7 @@
           <w:p>
             <w:r>
               <w:pict>
-                <v:shape id="_x0000_i1029" type="#_x0000_t75" style="width:50.25pt;height:50.25pt">
+                <v:shape id="_x0000_i1028" type="#_x0000_t75" style="width:50.25pt;height:50.25pt">
                   <v:imagedata r:id="rId14" o:title="Fire"/>
                 </v:shape>
               </w:pict>
@@ -1608,7 +1611,7 @@
           <w:p>
             <w:r>
               <w:pict>
-                <v:shape id="_x0000_i1025" type="#_x0000_t75" style="width:51pt;height:51pt">
+                <v:shape id="_x0000_i1029" type="#_x0000_t75" style="width:51pt;height:51pt">
                   <v:imagedata r:id="rId15" o:title="ice"/>
                 </v:shape>
               </w:pict>
@@ -1712,7 +1715,13 @@
           </w:tcPr>
           <w:p>
             <w:r>
-              <w:t>Tạo một lớp giáp phòng ngự mọi tấn công trong vòng 3s</w:t>
+              <w:t>Tạo một lớp giáp phòng ngự mọi tấ</w:t>
+            </w:r>
+            <w:r>
+              <w:t>n công trong vòng 5</w:t>
+            </w:r>
+            <w:r>
+              <w:t>s</w:t>
             </w:r>
           </w:p>
         </w:tc>
@@ -1848,37 +1857,36 @@
         <w:t>Thiết kế level</w:t>
       </w:r>
     </w:p>
-    <w:p>
+    <w:p/>
+    <w:p>
+      <w:pPr>
+        <w:pStyle w:val="Heading1"/>
+      </w:pPr>
+      <w:r>
+        <w:t>các tài nguyên cần thiết</w:t>
+      </w:r>
+    </w:p>
+    <w:p>
+      <w:r>
+        <w:t>Sprite 2D:</w:t>
+      </w:r>
+    </w:p>
+    <w:p>
+      <w:r>
+        <w:t>Animation 2D:</w:t>
+      </w:r>
+    </w:p>
+    <w:p>
+      <w:r>
+        <w:t xml:space="preserve">Effect: </w:t>
+      </w:r>
+    </w:p>
+    <w:p>
+      <w:r>
+        <w:t>Sound:</w:t>
+      </w:r>
       <w:bookmarkStart w:id="0" w:name="_GoBack"/>
       <w:bookmarkEnd w:id="0"/>
-    </w:p>
-    <w:p>
-      <w:pPr>
-        <w:pStyle w:val="Heading1"/>
-      </w:pPr>
-      <w:r>
-        <w:t>các tài nguyên cần thiết</w:t>
-      </w:r>
-    </w:p>
-    <w:p>
-      <w:r>
-        <w:t>Sprite 2D:</w:t>
-      </w:r>
-    </w:p>
-    <w:p>
-      <w:r>
-        <w:t>Animation 2D:</w:t>
-      </w:r>
-    </w:p>
-    <w:p>
-      <w:r>
-        <w:t xml:space="preserve">Effect: </w:t>
-      </w:r>
-    </w:p>
-    <w:p>
-      <w:r>
-        <w:t>Sound:</w:t>
-      </w:r>
     </w:p>
     <w:p/>
     <w:p/>
@@ -3415,6 +3423,7 @@
   <w:style w:type="character" w:default="1" w:styleId="DefaultParagraphFont">
     <w:name w:val="Default Paragraph Font"/>
     <w:uiPriority w:val="1"/>
+    <w:semiHidden/>
     <w:unhideWhenUsed/>
   </w:style>
   <w:style w:type="table" w:default="1" w:styleId="TableNormal">
@@ -4201,7 +4210,7 @@
 </file>
 
 <file path=customXml/itemProps2.xml><?xml version="1.0" encoding="utf-8"?>
-<ds:datastoreItem xmlns:ds="http://schemas.openxmlformats.org/officeDocument/2006/customXml" ds:itemID="{95E957D6-86A0-4752-BA62-B7FF1793D938}">
+<ds:datastoreItem xmlns:ds="http://schemas.openxmlformats.org/officeDocument/2006/customXml" ds:itemID="{7095602B-6683-4A4B-ACA2-2D9AD33A863B}">
   <ds:schemaRefs>
     <ds:schemaRef ds:uri="http://schemas.openxmlformats.org/officeDocument/2006/bibliography"/>
   </ds:schemaRefs>

</xml_diff>